<commit_message>
Week 2-24 to 3-3
</commit_message>
<xml_diff>
--- a/weeklyLog.docx
+++ b/weeklyLog.docx
@@ -561,8 +561,6 @@
           </wp:inline>
         </w:drawing>
       </w:r>
-      <w:bookmarkStart w:id="0" w:name="_GoBack"/>
-      <w:bookmarkEnd w:id="0"/>
     </w:p>
     <w:p>
       <w:pPr>
@@ -799,6 +797,1368 @@
         <w:t>Week 2-25 to 3-3</w:t>
       </w:r>
     </w:p>
+    <w:p>
+      <w:pPr>
+        <w:jc w:val="left"/>
+        <w:rPr>
+          <w:rFonts w:hint="eastAsia"/>
+          <w:b/>
+          <w:bCs/>
+          <w:sz w:val="24"/>
+          <w:szCs w:val="24"/>
+          <w:u w:val="single"/>
+          <w:lang w:val="en-US" w:eastAsia="zh-CN"/>
+        </w:rPr>
+      </w:pPr>
+    </w:p>
+    <w:p>
+      <w:pPr>
+        <w:jc w:val="left"/>
+        <w:rPr>
+          <w:rFonts w:hint="eastAsia"/>
+          <w:b/>
+          <w:bCs/>
+          <w:sz w:val="24"/>
+          <w:szCs w:val="24"/>
+          <w:u w:val="single"/>
+          <w:lang w:val="en-US" w:eastAsia="zh-CN"/>
+        </w:rPr>
+      </w:pPr>
+    </w:p>
+    <w:p>
+      <w:pPr>
+        <w:jc w:val="left"/>
+        <w:rPr>
+          <w:rFonts w:hint="eastAsia"/>
+          <w:b/>
+          <w:bCs/>
+          <w:sz w:val="24"/>
+          <w:szCs w:val="24"/>
+          <w:u w:val="none"/>
+          <w:lang w:val="en-US" w:eastAsia="zh-CN"/>
+        </w:rPr>
+      </w:pPr>
+      <w:r>
+        <w:rPr>
+          <w:rFonts w:hint="eastAsia"/>
+          <w:b/>
+          <w:bCs/>
+          <w:sz w:val="24"/>
+          <w:szCs w:val="24"/>
+          <w:u w:val="none"/>
+          <w:lang w:val="en-US" w:eastAsia="zh-CN"/>
+        </w:rPr>
+        <w:t xml:space="preserve">Feature processing: </w:t>
+      </w:r>
+    </w:p>
+    <w:p>
+      <w:pPr>
+        <w:jc w:val="left"/>
+        <w:rPr>
+          <w:rFonts w:hint="eastAsia"/>
+          <w:b/>
+          <w:bCs/>
+          <w:sz w:val="24"/>
+          <w:szCs w:val="24"/>
+          <w:u w:val="none"/>
+          <w:lang w:val="en-US" w:eastAsia="zh-CN"/>
+        </w:rPr>
+      </w:pPr>
+    </w:p>
+    <w:p>
+      <w:pPr>
+        <w:jc w:val="left"/>
+        <w:rPr>
+          <w:rFonts w:hint="eastAsia"/>
+          <w:b w:val="0"/>
+          <w:bCs w:val="0"/>
+          <w:sz w:val="24"/>
+          <w:szCs w:val="24"/>
+          <w:u w:val="none"/>
+          <w:lang w:val="en-US" w:eastAsia="zh-CN"/>
+        </w:rPr>
+      </w:pPr>
+      <w:r>
+        <w:rPr>
+          <w:rFonts w:hint="eastAsia"/>
+          <w:b w:val="0"/>
+          <w:bCs w:val="0"/>
+          <w:sz w:val="24"/>
+          <w:szCs w:val="24"/>
+          <w:u w:val="none"/>
+          <w:lang w:val="en-US" w:eastAsia="zh-CN"/>
+        </w:rPr>
+        <w:t xml:space="preserve">Combine all the data, and took out all post operational features ( all things related to death, OPs, cause of death) and additional features like HIV_HIST_HELP_B_I , MAX_HCT_I ,  RT_HT_FAIL_ASCITES, MIN_HCT_I... for being completely empty for each instance. </w:t>
+      </w:r>
+    </w:p>
+    <w:p>
+      <w:pPr>
+        <w:jc w:val="left"/>
+        <w:rPr>
+          <w:rFonts w:hint="eastAsia"/>
+          <w:b w:val="0"/>
+          <w:bCs w:val="0"/>
+          <w:sz w:val="24"/>
+          <w:szCs w:val="24"/>
+          <w:u w:val="none"/>
+          <w:lang w:val="en-US" w:eastAsia="zh-CN"/>
+        </w:rPr>
+      </w:pPr>
+    </w:p>
+    <w:p>
+      <w:pPr>
+        <w:jc w:val="left"/>
+        <w:rPr>
+          <w:rFonts w:hint="eastAsia"/>
+          <w:b w:val="0"/>
+          <w:bCs w:val="0"/>
+          <w:sz w:val="24"/>
+          <w:szCs w:val="24"/>
+          <w:u w:val="none"/>
+          <w:lang w:val="en-US" w:eastAsia="zh-CN"/>
+        </w:rPr>
+      </w:pPr>
+      <w:r>
+        <w:rPr>
+          <w:rFonts w:hint="eastAsia"/>
+          <w:b w:val="0"/>
+          <w:bCs w:val="0"/>
+          <w:sz w:val="24"/>
+          <w:szCs w:val="24"/>
+          <w:u w:val="none"/>
+          <w:lang w:val="en-US" w:eastAsia="zh-CN"/>
+        </w:rPr>
+        <w:t xml:space="preserve">Added 5 column to each instance. 1 month 3 month 6 month 12 month and 24month indicator in (Yes, No) for binary classification and ROC </w:t>
+      </w:r>
+    </w:p>
+    <w:p>
+      <w:pPr>
+        <w:jc w:val="left"/>
+        <w:rPr>
+          <w:rFonts w:hint="eastAsia"/>
+          <w:b w:val="0"/>
+          <w:bCs w:val="0"/>
+          <w:sz w:val="24"/>
+          <w:szCs w:val="24"/>
+          <w:u w:val="none"/>
+          <w:lang w:val="en-US" w:eastAsia="zh-CN"/>
+        </w:rPr>
+      </w:pPr>
+    </w:p>
+    <w:p>
+      <w:pPr>
+        <w:jc w:val="left"/>
+        <w:rPr>
+          <w:rFonts w:hint="eastAsia"/>
+          <w:b/>
+          <w:bCs/>
+          <w:sz w:val="24"/>
+          <w:szCs w:val="24"/>
+          <w:u w:val="none"/>
+          <w:lang w:val="en-US" w:eastAsia="zh-CN"/>
+        </w:rPr>
+      </w:pPr>
+      <w:r>
+        <w:rPr>
+          <w:rFonts w:hint="eastAsia"/>
+          <w:b/>
+          <w:bCs/>
+          <w:sz w:val="24"/>
+          <w:szCs w:val="24"/>
+          <w:u w:val="none"/>
+          <w:lang w:val="en-US" w:eastAsia="zh-CN"/>
+        </w:rPr>
+        <w:t xml:space="preserve">Test set selection: </w:t>
+      </w:r>
+    </w:p>
+    <w:p>
+      <w:pPr>
+        <w:jc w:val="left"/>
+        <w:rPr>
+          <w:rFonts w:hint="eastAsia"/>
+          <w:b w:val="0"/>
+          <w:bCs w:val="0"/>
+          <w:sz w:val="24"/>
+          <w:szCs w:val="24"/>
+          <w:u w:val="none"/>
+          <w:lang w:val="en-US" w:eastAsia="zh-CN"/>
+        </w:rPr>
+      </w:pPr>
+      <w:r>
+        <w:rPr>
+          <w:rFonts w:hint="eastAsia"/>
+          <w:b w:val="0"/>
+          <w:bCs w:val="0"/>
+          <w:sz w:val="24"/>
+          <w:szCs w:val="24"/>
+          <w:u w:val="none"/>
+          <w:lang w:val="en-US" w:eastAsia="zh-CN"/>
+        </w:rPr>
+        <w:t>Since there is a correlation between the order of recording and death interval, we randomly selected ( with excel</w:t>
+      </w:r>
+      <w:r>
+        <w:rPr>
+          <w:rFonts w:hint="default"/>
+          <w:b w:val="0"/>
+          <w:bCs w:val="0"/>
+          <w:sz w:val="24"/>
+          <w:szCs w:val="24"/>
+          <w:u w:val="none"/>
+          <w:lang w:val="en-US" w:eastAsia="zh-CN"/>
+        </w:rPr>
+        <w:t>’</w:t>
+      </w:r>
+      <w:r>
+        <w:rPr>
+          <w:rFonts w:hint="eastAsia"/>
+          <w:b w:val="0"/>
+          <w:bCs w:val="0"/>
+          <w:sz w:val="24"/>
+          <w:szCs w:val="24"/>
+          <w:u w:val="none"/>
+          <w:lang w:val="en-US" w:eastAsia="zh-CN"/>
+        </w:rPr>
+        <w:t xml:space="preserve">s RAND() function and pseudo randomness of this should suffice in our case) to chose 10% (583) instances into test set( called Book1Test.csv) </w:t>
+      </w:r>
+    </w:p>
+    <w:p>
+      <w:pPr>
+        <w:jc w:val="left"/>
+        <w:rPr>
+          <w:rFonts w:hint="eastAsia"/>
+          <w:b w:val="0"/>
+          <w:bCs w:val="0"/>
+          <w:sz w:val="24"/>
+          <w:szCs w:val="24"/>
+          <w:u w:val="none"/>
+          <w:lang w:val="en-US" w:eastAsia="zh-CN"/>
+        </w:rPr>
+      </w:pPr>
+    </w:p>
+    <w:p>
+      <w:pPr>
+        <w:jc w:val="left"/>
+        <w:rPr>
+          <w:rFonts w:hint="eastAsia"/>
+          <w:b/>
+          <w:bCs/>
+          <w:sz w:val="24"/>
+          <w:szCs w:val="24"/>
+          <w:u w:val="none"/>
+          <w:lang w:val="en-US" w:eastAsia="zh-CN"/>
+        </w:rPr>
+      </w:pPr>
+      <w:r>
+        <w:rPr>
+          <w:rFonts w:hint="eastAsia"/>
+          <w:b/>
+          <w:bCs/>
+          <w:sz w:val="24"/>
+          <w:szCs w:val="24"/>
+          <w:u w:val="none"/>
+          <w:lang w:val="en-US" w:eastAsia="zh-CN"/>
+        </w:rPr>
+        <w:t>Plan and miscellaneous things</w:t>
+      </w:r>
+    </w:p>
+    <w:p>
+      <w:pPr>
+        <w:jc w:val="left"/>
+        <w:rPr>
+          <w:rFonts w:hint="eastAsia" w:hAnsi="Microsoft YaHei" w:eastAsia="Microsoft YaHei" w:cs="Microsoft YaHei" w:asciiTheme="minorAscii"/>
+          <w:i w:val="0"/>
+          <w:caps w:val="0"/>
+          <w:color w:val="333333"/>
+          <w:spacing w:val="0"/>
+          <w:sz w:val="24"/>
+          <w:szCs w:val="24"/>
+          <w:shd w:val="clear" w:fill="FFFFFF"/>
+          <w:lang w:val="en-US" w:eastAsia="zh-CN"/>
+        </w:rPr>
+      </w:pPr>
+      <w:r>
+        <w:rPr>
+          <w:rFonts w:hint="eastAsia" w:hAnsi="Microsoft YaHei" w:eastAsia="Microsoft YaHei" w:cs="Microsoft YaHei" w:asciiTheme="minorAscii"/>
+          <w:i w:val="0"/>
+          <w:caps w:val="0"/>
+          <w:color w:val="333333"/>
+          <w:spacing w:val="0"/>
+          <w:sz w:val="24"/>
+          <w:szCs w:val="24"/>
+          <w:shd w:val="clear" w:fill="FFFFFF"/>
+          <w:lang w:val="en-US" w:eastAsia="zh-CN"/>
+        </w:rPr>
+        <w:t xml:space="preserve">Over the meeting, we have planned to try some more complex generative models, and do clustering using client data and classification(or regression) on device data and combine for performance boost. </w:t>
+      </w:r>
+    </w:p>
+    <w:p>
+      <w:pPr>
+        <w:jc w:val="left"/>
+        <w:rPr>
+          <w:rFonts w:hint="eastAsia" w:hAnsi="Microsoft YaHei" w:eastAsia="Microsoft YaHei" w:cs="Microsoft YaHei" w:asciiTheme="minorAscii"/>
+          <w:i w:val="0"/>
+          <w:caps w:val="0"/>
+          <w:color w:val="333333"/>
+          <w:spacing w:val="0"/>
+          <w:sz w:val="24"/>
+          <w:szCs w:val="24"/>
+          <w:shd w:val="clear" w:fill="FFFFFF"/>
+          <w:lang w:val="en-US" w:eastAsia="zh-CN"/>
+        </w:rPr>
+      </w:pPr>
+      <w:r>
+        <w:rPr>
+          <w:rFonts w:hint="eastAsia" w:hAnsi="Microsoft YaHei" w:eastAsia="Microsoft YaHei" w:cs="Microsoft YaHei" w:asciiTheme="minorAscii"/>
+          <w:i w:val="0"/>
+          <w:caps w:val="0"/>
+          <w:color w:val="333333"/>
+          <w:spacing w:val="0"/>
+          <w:sz w:val="24"/>
+          <w:szCs w:val="24"/>
+          <w:shd w:val="clear" w:fill="FFFFFF"/>
+          <w:lang w:val="en-US" w:eastAsia="zh-CN"/>
+        </w:rPr>
+        <w:t xml:space="preserve">The model interface is created ready for implement into the pipeline. All models and algorithms are not refined right now, Jack is busy and used many sklearn and matlab functions. After determine the a good method, we will start refine our own model and algorithm </w:t>
+      </w:r>
+      <w:bookmarkStart w:id="0" w:name="_GoBack"/>
+      <w:bookmarkEnd w:id="0"/>
+      <w:r>
+        <w:rPr>
+          <w:rFonts w:hint="eastAsia" w:hAnsi="Microsoft YaHei" w:eastAsia="Microsoft YaHei" w:cs="Microsoft YaHei" w:asciiTheme="minorAscii"/>
+          <w:i w:val="0"/>
+          <w:caps w:val="0"/>
+          <w:color w:val="333333"/>
+          <w:spacing w:val="0"/>
+          <w:sz w:val="24"/>
+          <w:szCs w:val="24"/>
+          <w:shd w:val="clear" w:fill="FFFFFF"/>
+          <w:lang w:val="en-US" w:eastAsia="zh-CN"/>
+        </w:rPr>
+        <w:t xml:space="preserve">over the spring break. </w:t>
+      </w:r>
+    </w:p>
+    <w:p>
+      <w:pPr>
+        <w:jc w:val="left"/>
+        <w:rPr>
+          <w:rFonts w:hint="eastAsia"/>
+          <w:b w:val="0"/>
+          <w:bCs w:val="0"/>
+          <w:sz w:val="24"/>
+          <w:szCs w:val="24"/>
+          <w:u w:val="none"/>
+          <w:lang w:val="en-US" w:eastAsia="zh-CN"/>
+        </w:rPr>
+      </w:pPr>
+    </w:p>
+    <w:p>
+      <w:pPr>
+        <w:jc w:val="left"/>
+        <w:rPr>
+          <w:rFonts w:hint="eastAsia"/>
+          <w:b w:val="0"/>
+          <w:bCs w:val="0"/>
+          <w:sz w:val="24"/>
+          <w:szCs w:val="24"/>
+          <w:u w:val="none"/>
+          <w:lang w:val="en-US" w:eastAsia="zh-CN"/>
+        </w:rPr>
+      </w:pPr>
+    </w:p>
+    <w:p>
+      <w:pPr>
+        <w:jc w:val="left"/>
+        <w:rPr>
+          <w:rFonts w:hint="eastAsia"/>
+          <w:b/>
+          <w:bCs/>
+          <w:sz w:val="24"/>
+          <w:szCs w:val="24"/>
+          <w:u w:val="none"/>
+          <w:lang w:val="en-US" w:eastAsia="zh-CN"/>
+        </w:rPr>
+      </w:pPr>
+      <w:r>
+        <w:rPr>
+          <w:rFonts w:hint="eastAsia"/>
+          <w:b/>
+          <w:bCs/>
+          <w:sz w:val="24"/>
+          <w:szCs w:val="24"/>
+          <w:u w:val="none"/>
+          <w:lang w:val="en-US" w:eastAsia="zh-CN"/>
+        </w:rPr>
+        <w:t xml:space="preserve">Random tries and results: </w:t>
+      </w:r>
+    </w:p>
+    <w:p>
+      <w:pPr>
+        <w:jc w:val="left"/>
+        <w:rPr>
+          <w:rFonts w:hint="eastAsia" w:hAnsi="Microsoft YaHei" w:eastAsia="Microsoft YaHei" w:cs="Microsoft YaHei" w:asciiTheme="minorAscii"/>
+          <w:i w:val="0"/>
+          <w:caps w:val="0"/>
+          <w:color w:val="333333"/>
+          <w:spacing w:val="0"/>
+          <w:sz w:val="24"/>
+          <w:szCs w:val="24"/>
+          <w:shd w:val="clear" w:fill="FFFFFF"/>
+          <w:lang w:val="en-US" w:eastAsia="zh-CN"/>
+        </w:rPr>
+      </w:pPr>
+      <w:r>
+        <w:rPr>
+          <w:rFonts w:hint="eastAsia"/>
+          <w:b w:val="0"/>
+          <w:bCs w:val="0"/>
+          <w:sz w:val="24"/>
+          <w:szCs w:val="24"/>
+          <w:u w:val="none"/>
+          <w:lang w:val="en-US" w:eastAsia="zh-CN"/>
+        </w:rPr>
+        <w:t xml:space="preserve">The accuracy of our regression model from decision tree last week drops a lot (from .4 to 4 and more filtered data of 7.5) after the feature filtering, I guess I missed to take out some very indicative features that happens after operation inside the feature space last week. But suhuoshuo </w:t>
+      </w:r>
+      <w:r>
+        <w:rPr>
+          <w:rFonts w:hAnsi="Microsoft YaHei" w:eastAsia="Microsoft YaHei" w:cs="Microsoft YaHei" w:asciiTheme="minorAscii"/>
+          <w:i w:val="0"/>
+          <w:caps w:val="0"/>
+          <w:color w:val="333333"/>
+          <w:spacing w:val="0"/>
+          <w:sz w:val="21"/>
+          <w:szCs w:val="21"/>
+          <w:shd w:val="clear" w:fill="FFFFFF"/>
+        </w:rPr>
+        <w:t>一根筷子易折断，十根筷子抱成</w:t>
+      </w:r>
+      <w:r>
+        <w:rPr>
+          <w:rFonts w:hint="eastAsia" w:hAnsi="Microsoft YaHei" w:eastAsia="Microsoft YaHei" w:cs="Microsoft YaHei" w:asciiTheme="minorAscii"/>
+          <w:i w:val="0"/>
+          <w:caps w:val="0"/>
+          <w:color w:val="333333"/>
+          <w:spacing w:val="0"/>
+          <w:sz w:val="21"/>
+          <w:szCs w:val="21"/>
+          <w:shd w:val="clear" w:fill="FFFFFF"/>
+          <w:lang w:val="en-US" w:eastAsia="zh-CN"/>
+        </w:rPr>
+        <w:t>团。</w:t>
+      </w:r>
+      <w:r>
+        <w:rPr>
+          <w:rFonts w:hint="eastAsia" w:hAnsi="Microsoft YaHei" w:eastAsia="Microsoft YaHei" w:cs="Microsoft YaHei" w:asciiTheme="minorAscii"/>
+          <w:i w:val="0"/>
+          <w:caps w:val="0"/>
+          <w:color w:val="333333"/>
+          <w:spacing w:val="0"/>
+          <w:sz w:val="24"/>
+          <w:szCs w:val="24"/>
+          <w:shd w:val="clear" w:fill="FFFFFF"/>
+          <w:lang w:val="en-US" w:eastAsia="zh-CN"/>
+        </w:rPr>
+        <w:t xml:space="preserve">So I tried to get rid of the </w:t>
+      </w:r>
+      <w:r>
+        <w:rPr>
+          <w:rFonts w:hint="eastAsia" w:hAnsi="Microsoft YaHei" w:eastAsia="Microsoft YaHei" w:cs="Microsoft YaHei" w:asciiTheme="minorAscii"/>
+          <w:i w:val="0"/>
+          <w:caps w:val="0"/>
+          <w:color w:val="333333"/>
+          <w:spacing w:val="0"/>
+          <w:sz w:val="15"/>
+          <w:szCs w:val="15"/>
+          <w:shd w:val="clear" w:fill="FFFFFF"/>
+          <w:lang w:val="en-US" w:eastAsia="zh-CN"/>
+        </w:rPr>
+        <w:t>tree</w:t>
+      </w:r>
+      <w:r>
+        <w:rPr>
+          <w:rFonts w:hint="eastAsia" w:hAnsi="Microsoft YaHei" w:eastAsia="Microsoft YaHei" w:cs="Microsoft YaHei" w:asciiTheme="minorAscii"/>
+          <w:i w:val="0"/>
+          <w:caps w:val="0"/>
+          <w:color w:val="333333"/>
+          <w:spacing w:val="0"/>
+          <w:sz w:val="24"/>
+          <w:szCs w:val="24"/>
+          <w:shd w:val="clear" w:fill="FFFFFF"/>
+          <w:lang w:val="en-US" w:eastAsia="zh-CN"/>
+        </w:rPr>
+        <w:t xml:space="preserve"> and tried random </w:t>
+      </w:r>
+      <w:r>
+        <w:rPr>
+          <w:rFonts w:hint="eastAsia" w:hAnsi="Microsoft YaHei" w:eastAsia="Microsoft YaHei" w:cs="Microsoft YaHei" w:asciiTheme="minorAscii"/>
+          <w:i w:val="0"/>
+          <w:caps w:val="0"/>
+          <w:color w:val="333333"/>
+          <w:spacing w:val="0"/>
+          <w:sz w:val="28"/>
+          <w:szCs w:val="28"/>
+          <w:shd w:val="clear" w:fill="FFFFFF"/>
+          <w:lang w:val="en-US" w:eastAsia="zh-CN"/>
+        </w:rPr>
+        <w:t xml:space="preserve">forest </w:t>
+      </w:r>
+      <w:r>
+        <w:rPr>
+          <w:rFonts w:hint="eastAsia" w:hAnsi="Microsoft YaHei" w:eastAsia="Microsoft YaHei" w:cs="Microsoft YaHei" w:asciiTheme="minorAscii"/>
+          <w:i w:val="0"/>
+          <w:caps w:val="0"/>
+          <w:color w:val="333333"/>
+          <w:spacing w:val="0"/>
+          <w:sz w:val="24"/>
+          <w:szCs w:val="24"/>
+          <w:shd w:val="clear" w:fill="FFFFFF"/>
+          <w:lang w:val="en-US" w:eastAsia="zh-CN"/>
+        </w:rPr>
+        <w:t xml:space="preserve">and other ensemble learning to see which is the best model for our experiment. As the result, boosting tree that limited to 20 or less splits and use adaptive boosting as ensemble method for 30 learners and learning rate of 0.1 is the winner of this week.   </w:t>
+      </w:r>
+      <w:r>
+        <w:rPr>
+          <w:rFonts w:hint="eastAsia" w:hAnsi="Microsoft YaHei" w:eastAsia="Microsoft YaHei" w:cs="Microsoft YaHei" w:asciiTheme="minorAscii"/>
+          <w:i w:val="0"/>
+          <w:color w:val="333333"/>
+          <w:spacing w:val="0"/>
+          <w:sz w:val="24"/>
+          <w:szCs w:val="24"/>
+          <w:shd w:val="clear" w:fill="FFFFFF"/>
+          <w:lang w:val="en-US" w:eastAsia="zh-CN"/>
+        </w:rPr>
+        <w:t>S</w:t>
+      </w:r>
+      <w:r>
+        <w:rPr>
+          <w:rFonts w:hint="eastAsia" w:hAnsi="Microsoft YaHei" w:eastAsia="Microsoft YaHei" w:cs="Microsoft YaHei" w:asciiTheme="minorAscii"/>
+          <w:i w:val="0"/>
+          <w:caps w:val="0"/>
+          <w:color w:val="333333"/>
+          <w:spacing w:val="0"/>
+          <w:sz w:val="24"/>
+          <w:szCs w:val="24"/>
+          <w:shd w:val="clear" w:fill="FFFFFF"/>
+          <w:lang w:val="en-US" w:eastAsia="zh-CN"/>
+        </w:rPr>
+        <w:t xml:space="preserve">coring accuracy of 96.8% , 95.2%, 95.5%,96%, 96.5% , and ROC AUC of .97 , .98 , .99 ,.99 , .98, for 1 month , 3 months, 6 months, 1 year and 2 years respectively. </w:t>
+      </w:r>
+    </w:p>
+    <w:p>
+      <w:pPr>
+        <w:jc w:val="left"/>
+        <w:rPr>
+          <w:rFonts w:hint="eastAsia" w:hAnsi="Microsoft YaHei" w:eastAsia="Microsoft YaHei" w:cs="Microsoft YaHei" w:asciiTheme="minorAscii"/>
+          <w:i w:val="0"/>
+          <w:caps w:val="0"/>
+          <w:color w:val="333333"/>
+          <w:spacing w:val="0"/>
+          <w:sz w:val="24"/>
+          <w:szCs w:val="24"/>
+          <w:shd w:val="clear" w:fill="FFFFFF"/>
+          <w:lang w:val="en-US" w:eastAsia="zh-CN"/>
+        </w:rPr>
+      </w:pPr>
+    </w:p>
+    <w:p>
+      <w:pPr>
+        <w:jc w:val="left"/>
+        <w:rPr>
+          <w:rFonts w:hint="eastAsia" w:hAnsi="Microsoft YaHei" w:eastAsia="Microsoft YaHei" w:cs="Microsoft YaHei" w:asciiTheme="minorAscii"/>
+          <w:i w:val="0"/>
+          <w:caps w:val="0"/>
+          <w:color w:val="333333"/>
+          <w:spacing w:val="0"/>
+          <w:sz w:val="24"/>
+          <w:szCs w:val="24"/>
+          <w:shd w:val="clear" w:fill="FFFFFF"/>
+          <w:lang w:val="en-US" w:eastAsia="zh-CN"/>
+        </w:rPr>
+      </w:pPr>
+    </w:p>
+    <w:p>
+      <w:pPr>
+        <w:jc w:val="left"/>
+        <w:rPr>
+          <w:rFonts w:hint="eastAsia" w:hAnsi="Microsoft YaHei" w:eastAsia="Microsoft YaHei" w:cs="Microsoft YaHei" w:asciiTheme="minorAscii"/>
+          <w:i w:val="0"/>
+          <w:caps w:val="0"/>
+          <w:color w:val="333333"/>
+          <w:spacing w:val="0"/>
+          <w:sz w:val="21"/>
+          <w:szCs w:val="21"/>
+          <w:shd w:val="clear" w:fill="FFFFFF"/>
+          <w:lang w:val="en-US" w:eastAsia="zh-CN"/>
+        </w:rPr>
+      </w:pPr>
+      <w:r>
+        <w:rPr>
+          <w:rFonts w:hint="eastAsia" w:hAnsi="Microsoft YaHei" w:eastAsia="Microsoft YaHei" w:cs="Microsoft YaHei" w:asciiTheme="minorAscii"/>
+          <w:i w:val="0"/>
+          <w:caps w:val="0"/>
+          <w:color w:val="333333"/>
+          <w:spacing w:val="0"/>
+          <w:sz w:val="21"/>
+          <w:szCs w:val="21"/>
+          <w:shd w:val="clear" w:fill="FFFFFF"/>
+          <w:lang w:val="en-US" w:eastAsia="zh-CN"/>
+        </w:rPr>
+        <w:t xml:space="preserve">1 Month (ROC curve and confusion matrix) </w:t>
+      </w:r>
+    </w:p>
+    <w:p>
+      <w:pPr>
+        <w:jc w:val="left"/>
+        <w:rPr>
+          <w:rFonts w:hint="eastAsia" w:hAnsi="Microsoft YaHei" w:eastAsia="Microsoft YaHei" w:cs="Microsoft YaHei" w:asciiTheme="minorAscii"/>
+          <w:i w:val="0"/>
+          <w:caps w:val="0"/>
+          <w:color w:val="333333"/>
+          <w:spacing w:val="0"/>
+          <w:sz w:val="21"/>
+          <w:szCs w:val="21"/>
+          <w:shd w:val="clear" w:fill="FFFFFF"/>
+          <w:lang w:val="en-US" w:eastAsia="zh-CN"/>
+        </w:rPr>
+      </w:pPr>
+    </w:p>
+    <w:p>
+      <w:pPr>
+        <w:jc w:val="left"/>
+        <w:rPr>
+          <w:rFonts w:hint="eastAsia"/>
+          <w:b w:val="0"/>
+          <w:bCs w:val="0"/>
+          <w:sz w:val="24"/>
+          <w:szCs w:val="24"/>
+          <w:u w:val="none"/>
+          <w:lang w:val="en-US" w:eastAsia="zh-CN"/>
+        </w:rPr>
+      </w:pPr>
+      <w:r>
+        <w:rPr>
+          <w:rFonts w:hint="eastAsia"/>
+          <w:b w:val="0"/>
+          <w:bCs w:val="0"/>
+          <w:sz w:val="24"/>
+          <w:szCs w:val="24"/>
+          <w:u w:val="none"/>
+          <w:lang w:val="en-US" w:eastAsia="zh-CN"/>
+        </w:rPr>
+        <w:drawing>
+          <wp:inline distT="0" distB="0" distL="114300" distR="114300">
+            <wp:extent cx="2282190" cy="2282190"/>
+            <wp:effectExtent l="0" t="0" r="3810" b="3810"/>
+            <wp:docPr id="5" name="Picture 5" descr="1R"/>
+            <wp:cNvGraphicFramePr>
+              <a:graphicFrameLocks xmlns:a="http://schemas.openxmlformats.org/drawingml/2006/main" noChangeAspect="1"/>
+            </wp:cNvGraphicFramePr>
+            <a:graphic xmlns:a="http://schemas.openxmlformats.org/drawingml/2006/main">
+              <a:graphicData uri="http://schemas.openxmlformats.org/drawingml/2006/picture">
+                <pic:pic xmlns:pic="http://schemas.openxmlformats.org/drawingml/2006/picture">
+                  <pic:nvPicPr>
+                    <pic:cNvPr id="5" name="Picture 5" descr="1R"/>
+                    <pic:cNvPicPr>
+                      <a:picLocks noChangeAspect="1"/>
+                    </pic:cNvPicPr>
+                  </pic:nvPicPr>
+                  <pic:blipFill>
+                    <a:blip r:embed="rId7"/>
+                    <a:stretch>
+                      <a:fillRect/>
+                    </a:stretch>
+                  </pic:blipFill>
+                  <pic:spPr>
+                    <a:xfrm>
+                      <a:off x="0" y="0"/>
+                      <a:ext cx="2282190" cy="2282190"/>
+                    </a:xfrm>
+                    <a:prstGeom prst="rect">
+                      <a:avLst/>
+                    </a:prstGeom>
+                  </pic:spPr>
+                </pic:pic>
+              </a:graphicData>
+            </a:graphic>
+          </wp:inline>
+        </w:drawing>
+      </w:r>
+      <w:r>
+        <w:rPr>
+          <w:rFonts w:hint="eastAsia"/>
+          <w:b w:val="0"/>
+          <w:bCs w:val="0"/>
+          <w:sz w:val="24"/>
+          <w:szCs w:val="24"/>
+          <w:u w:val="none"/>
+          <w:lang w:val="en-US" w:eastAsia="zh-CN"/>
+        </w:rPr>
+        <w:drawing>
+          <wp:inline distT="0" distB="0" distL="114300" distR="114300">
+            <wp:extent cx="2323465" cy="2276475"/>
+            <wp:effectExtent l="0" t="0" r="635" b="9525"/>
+            <wp:docPr id="4" name="Picture 4" descr="1M"/>
+            <wp:cNvGraphicFramePr>
+              <a:graphicFrameLocks xmlns:a="http://schemas.openxmlformats.org/drawingml/2006/main" noChangeAspect="1"/>
+            </wp:cNvGraphicFramePr>
+            <a:graphic xmlns:a="http://schemas.openxmlformats.org/drawingml/2006/main">
+              <a:graphicData uri="http://schemas.openxmlformats.org/drawingml/2006/picture">
+                <pic:pic xmlns:pic="http://schemas.openxmlformats.org/drawingml/2006/picture">
+                  <pic:nvPicPr>
+                    <pic:cNvPr id="4" name="Picture 4" descr="1M"/>
+                    <pic:cNvPicPr>
+                      <a:picLocks noChangeAspect="1"/>
+                    </pic:cNvPicPr>
+                  </pic:nvPicPr>
+                  <pic:blipFill>
+                    <a:blip r:embed="rId8"/>
+                    <a:stretch>
+                      <a:fillRect/>
+                    </a:stretch>
+                  </pic:blipFill>
+                  <pic:spPr>
+                    <a:xfrm>
+                      <a:off x="0" y="0"/>
+                      <a:ext cx="2323465" cy="2276475"/>
+                    </a:xfrm>
+                    <a:prstGeom prst="rect">
+                      <a:avLst/>
+                    </a:prstGeom>
+                  </pic:spPr>
+                </pic:pic>
+              </a:graphicData>
+            </a:graphic>
+          </wp:inline>
+        </w:drawing>
+      </w:r>
+    </w:p>
+    <w:p>
+      <w:pPr>
+        <w:jc w:val="left"/>
+        <w:rPr>
+          <w:rFonts w:hint="eastAsia"/>
+          <w:b w:val="0"/>
+          <w:bCs w:val="0"/>
+          <w:sz w:val="24"/>
+          <w:szCs w:val="24"/>
+          <w:u w:val="none"/>
+          <w:lang w:val="en-US" w:eastAsia="zh-CN"/>
+        </w:rPr>
+      </w:pPr>
+    </w:p>
+    <w:p>
+      <w:pPr>
+        <w:jc w:val="left"/>
+        <w:rPr>
+          <w:rFonts w:hint="eastAsia"/>
+          <w:b w:val="0"/>
+          <w:bCs w:val="0"/>
+          <w:sz w:val="24"/>
+          <w:szCs w:val="24"/>
+          <w:u w:val="none"/>
+          <w:lang w:val="en-US" w:eastAsia="zh-CN"/>
+        </w:rPr>
+      </w:pPr>
+    </w:p>
+    <w:p>
+      <w:pPr>
+        <w:jc w:val="left"/>
+        <w:rPr>
+          <w:rFonts w:hint="eastAsia"/>
+          <w:b w:val="0"/>
+          <w:bCs w:val="0"/>
+          <w:sz w:val="24"/>
+          <w:szCs w:val="24"/>
+          <w:u w:val="none"/>
+          <w:lang w:val="en-US" w:eastAsia="zh-CN"/>
+        </w:rPr>
+      </w:pPr>
+    </w:p>
+    <w:p>
+      <w:pPr>
+        <w:jc w:val="left"/>
+        <w:rPr>
+          <w:rFonts w:hint="eastAsia"/>
+          <w:b w:val="0"/>
+          <w:bCs w:val="0"/>
+          <w:sz w:val="24"/>
+          <w:szCs w:val="24"/>
+          <w:u w:val="none"/>
+          <w:lang w:val="en-US" w:eastAsia="zh-CN"/>
+        </w:rPr>
+      </w:pPr>
+      <w:r>
+        <w:rPr>
+          <w:rFonts w:hint="eastAsia"/>
+          <w:b w:val="0"/>
+          <w:bCs w:val="0"/>
+          <w:sz w:val="24"/>
+          <w:szCs w:val="24"/>
+          <w:u w:val="none"/>
+          <w:lang w:val="en-US" w:eastAsia="zh-CN"/>
+        </w:rPr>
+        <w:t>3 Months</w:t>
+      </w:r>
+    </w:p>
+    <w:p>
+      <w:pPr>
+        <w:jc w:val="left"/>
+        <w:rPr>
+          <w:rFonts w:hint="eastAsia"/>
+          <w:b w:val="0"/>
+          <w:bCs w:val="0"/>
+          <w:sz w:val="24"/>
+          <w:szCs w:val="24"/>
+          <w:u w:val="none"/>
+          <w:lang w:val="en-US" w:eastAsia="zh-CN"/>
+        </w:rPr>
+      </w:pPr>
+      <w:r>
+        <w:rPr>
+          <w:rFonts w:hint="eastAsia"/>
+          <w:b w:val="0"/>
+          <w:bCs w:val="0"/>
+          <w:sz w:val="24"/>
+          <w:szCs w:val="24"/>
+          <w:u w:val="none"/>
+          <w:lang w:val="en-US" w:eastAsia="zh-CN"/>
+        </w:rPr>
+        <w:drawing>
+          <wp:inline distT="0" distB="0" distL="114300" distR="114300">
+            <wp:extent cx="2963545" cy="2849245"/>
+            <wp:effectExtent l="0" t="0" r="8255" b="8255"/>
+            <wp:docPr id="7" name="Picture 7" descr="3R"/>
+            <wp:cNvGraphicFramePr>
+              <a:graphicFrameLocks xmlns:a="http://schemas.openxmlformats.org/drawingml/2006/main" noChangeAspect="1"/>
+            </wp:cNvGraphicFramePr>
+            <a:graphic xmlns:a="http://schemas.openxmlformats.org/drawingml/2006/main">
+              <a:graphicData uri="http://schemas.openxmlformats.org/drawingml/2006/picture">
+                <pic:pic xmlns:pic="http://schemas.openxmlformats.org/drawingml/2006/picture">
+                  <pic:nvPicPr>
+                    <pic:cNvPr id="7" name="Picture 7" descr="3R"/>
+                    <pic:cNvPicPr>
+                      <a:picLocks noChangeAspect="1"/>
+                    </pic:cNvPicPr>
+                  </pic:nvPicPr>
+                  <pic:blipFill>
+                    <a:blip r:embed="rId9"/>
+                    <a:stretch>
+                      <a:fillRect/>
+                    </a:stretch>
+                  </pic:blipFill>
+                  <pic:spPr>
+                    <a:xfrm>
+                      <a:off x="0" y="0"/>
+                      <a:ext cx="2963545" cy="2849245"/>
+                    </a:xfrm>
+                    <a:prstGeom prst="rect">
+                      <a:avLst/>
+                    </a:prstGeom>
+                  </pic:spPr>
+                </pic:pic>
+              </a:graphicData>
+            </a:graphic>
+          </wp:inline>
+        </w:drawing>
+      </w:r>
+      <w:r>
+        <w:rPr>
+          <w:rFonts w:hint="eastAsia"/>
+          <w:b w:val="0"/>
+          <w:bCs w:val="0"/>
+          <w:sz w:val="24"/>
+          <w:szCs w:val="24"/>
+          <w:u w:val="none"/>
+          <w:lang w:val="en-US" w:eastAsia="zh-CN"/>
+        </w:rPr>
+        <w:drawing>
+          <wp:inline distT="0" distB="0" distL="114300" distR="114300">
+            <wp:extent cx="2188845" cy="2884805"/>
+            <wp:effectExtent l="0" t="0" r="1905" b="10795"/>
+            <wp:docPr id="6" name="Picture 6" descr="3M"/>
+            <wp:cNvGraphicFramePr>
+              <a:graphicFrameLocks xmlns:a="http://schemas.openxmlformats.org/drawingml/2006/main" noChangeAspect="1"/>
+            </wp:cNvGraphicFramePr>
+            <a:graphic xmlns:a="http://schemas.openxmlformats.org/drawingml/2006/main">
+              <a:graphicData uri="http://schemas.openxmlformats.org/drawingml/2006/picture">
+                <pic:pic xmlns:pic="http://schemas.openxmlformats.org/drawingml/2006/picture">
+                  <pic:nvPicPr>
+                    <pic:cNvPr id="6" name="Picture 6" descr="3M"/>
+                    <pic:cNvPicPr>
+                      <a:picLocks noChangeAspect="1"/>
+                    </pic:cNvPicPr>
+                  </pic:nvPicPr>
+                  <pic:blipFill>
+                    <a:blip r:embed="rId10"/>
+                    <a:stretch>
+                      <a:fillRect/>
+                    </a:stretch>
+                  </pic:blipFill>
+                  <pic:spPr>
+                    <a:xfrm>
+                      <a:off x="0" y="0"/>
+                      <a:ext cx="2188845" cy="2884805"/>
+                    </a:xfrm>
+                    <a:prstGeom prst="rect">
+                      <a:avLst/>
+                    </a:prstGeom>
+                  </pic:spPr>
+                </pic:pic>
+              </a:graphicData>
+            </a:graphic>
+          </wp:inline>
+        </w:drawing>
+      </w:r>
+    </w:p>
+    <w:p>
+      <w:pPr>
+        <w:jc w:val="left"/>
+        <w:rPr>
+          <w:rFonts w:hint="eastAsia"/>
+          <w:b w:val="0"/>
+          <w:bCs w:val="0"/>
+          <w:sz w:val="24"/>
+          <w:szCs w:val="24"/>
+          <w:u w:val="none"/>
+          <w:lang w:val="en-US" w:eastAsia="zh-CN"/>
+        </w:rPr>
+      </w:pPr>
+    </w:p>
+    <w:p>
+      <w:pPr>
+        <w:jc w:val="left"/>
+        <w:rPr>
+          <w:rFonts w:hint="eastAsia"/>
+          <w:b w:val="0"/>
+          <w:bCs w:val="0"/>
+          <w:sz w:val="24"/>
+          <w:szCs w:val="24"/>
+          <w:u w:val="none"/>
+          <w:lang w:val="en-US" w:eastAsia="zh-CN"/>
+        </w:rPr>
+      </w:pPr>
+      <w:r>
+        <w:rPr>
+          <w:rFonts w:hint="eastAsia"/>
+          <w:b w:val="0"/>
+          <w:bCs w:val="0"/>
+          <w:sz w:val="24"/>
+          <w:szCs w:val="24"/>
+          <w:u w:val="none"/>
+          <w:lang w:val="en-US" w:eastAsia="zh-CN"/>
+        </w:rPr>
+        <w:t xml:space="preserve">6 months </w:t>
+      </w:r>
+    </w:p>
+    <w:p>
+      <w:pPr>
+        <w:jc w:val="left"/>
+        <w:rPr>
+          <w:rFonts w:hint="eastAsia"/>
+          <w:b w:val="0"/>
+          <w:bCs w:val="0"/>
+          <w:sz w:val="24"/>
+          <w:szCs w:val="24"/>
+          <w:u w:val="none"/>
+          <w:lang w:val="en-US" w:eastAsia="zh-CN"/>
+        </w:rPr>
+      </w:pPr>
+      <w:r>
+        <w:rPr>
+          <w:rFonts w:hint="eastAsia"/>
+          <w:b w:val="0"/>
+          <w:bCs w:val="0"/>
+          <w:sz w:val="24"/>
+          <w:szCs w:val="24"/>
+          <w:u w:val="none"/>
+          <w:lang w:val="en-US" w:eastAsia="zh-CN"/>
+        </w:rPr>
+        <w:drawing>
+          <wp:inline distT="0" distB="0" distL="114300" distR="114300">
+            <wp:extent cx="2416175" cy="2722880"/>
+            <wp:effectExtent l="0" t="0" r="3175" b="1270"/>
+            <wp:docPr id="8" name="Picture 8" descr="6R"/>
+            <wp:cNvGraphicFramePr>
+              <a:graphicFrameLocks xmlns:a="http://schemas.openxmlformats.org/drawingml/2006/main" noChangeAspect="1"/>
+            </wp:cNvGraphicFramePr>
+            <a:graphic xmlns:a="http://schemas.openxmlformats.org/drawingml/2006/main">
+              <a:graphicData uri="http://schemas.openxmlformats.org/drawingml/2006/picture">
+                <pic:pic xmlns:pic="http://schemas.openxmlformats.org/drawingml/2006/picture">
+                  <pic:nvPicPr>
+                    <pic:cNvPr id="8" name="Picture 8" descr="6R"/>
+                    <pic:cNvPicPr>
+                      <a:picLocks noChangeAspect="1"/>
+                    </pic:cNvPicPr>
+                  </pic:nvPicPr>
+                  <pic:blipFill>
+                    <a:blip r:embed="rId11"/>
+                    <a:stretch>
+                      <a:fillRect/>
+                    </a:stretch>
+                  </pic:blipFill>
+                  <pic:spPr>
+                    <a:xfrm>
+                      <a:off x="0" y="0"/>
+                      <a:ext cx="2416175" cy="2722880"/>
+                    </a:xfrm>
+                    <a:prstGeom prst="rect">
+                      <a:avLst/>
+                    </a:prstGeom>
+                  </pic:spPr>
+                </pic:pic>
+              </a:graphicData>
+            </a:graphic>
+          </wp:inline>
+        </w:drawing>
+      </w:r>
+      <w:r>
+        <w:rPr>
+          <w:rFonts w:hint="eastAsia"/>
+          <w:b w:val="0"/>
+          <w:bCs w:val="0"/>
+          <w:sz w:val="24"/>
+          <w:szCs w:val="24"/>
+          <w:u w:val="none"/>
+          <w:lang w:val="en-US" w:eastAsia="zh-CN"/>
+        </w:rPr>
+        <w:drawing>
+          <wp:inline distT="0" distB="0" distL="114300" distR="114300">
+            <wp:extent cx="2482850" cy="2708275"/>
+            <wp:effectExtent l="0" t="0" r="12700" b="15875"/>
+            <wp:docPr id="9" name="Picture 9" descr="6M"/>
+            <wp:cNvGraphicFramePr>
+              <a:graphicFrameLocks xmlns:a="http://schemas.openxmlformats.org/drawingml/2006/main" noChangeAspect="1"/>
+            </wp:cNvGraphicFramePr>
+            <a:graphic xmlns:a="http://schemas.openxmlformats.org/drawingml/2006/main">
+              <a:graphicData uri="http://schemas.openxmlformats.org/drawingml/2006/picture">
+                <pic:pic xmlns:pic="http://schemas.openxmlformats.org/drawingml/2006/picture">
+                  <pic:nvPicPr>
+                    <pic:cNvPr id="9" name="Picture 9" descr="6M"/>
+                    <pic:cNvPicPr>
+                      <a:picLocks noChangeAspect="1"/>
+                    </pic:cNvPicPr>
+                  </pic:nvPicPr>
+                  <pic:blipFill>
+                    <a:blip r:embed="rId12"/>
+                    <a:stretch>
+                      <a:fillRect/>
+                    </a:stretch>
+                  </pic:blipFill>
+                  <pic:spPr>
+                    <a:xfrm>
+                      <a:off x="0" y="0"/>
+                      <a:ext cx="2482850" cy="2708275"/>
+                    </a:xfrm>
+                    <a:prstGeom prst="rect">
+                      <a:avLst/>
+                    </a:prstGeom>
+                  </pic:spPr>
+                </pic:pic>
+              </a:graphicData>
+            </a:graphic>
+          </wp:inline>
+        </w:drawing>
+      </w:r>
+    </w:p>
+    <w:p>
+      <w:pPr>
+        <w:jc w:val="left"/>
+        <w:rPr>
+          <w:rFonts w:hint="eastAsia"/>
+          <w:b w:val="0"/>
+          <w:bCs w:val="0"/>
+          <w:sz w:val="24"/>
+          <w:szCs w:val="24"/>
+          <w:u w:val="none"/>
+          <w:lang w:val="en-US" w:eastAsia="zh-CN"/>
+        </w:rPr>
+      </w:pPr>
+    </w:p>
+    <w:p>
+      <w:pPr>
+        <w:jc w:val="left"/>
+        <w:rPr>
+          <w:rFonts w:hint="eastAsia"/>
+          <w:b w:val="0"/>
+          <w:bCs w:val="0"/>
+          <w:sz w:val="24"/>
+          <w:szCs w:val="24"/>
+          <w:u w:val="none"/>
+          <w:lang w:val="en-US" w:eastAsia="zh-CN"/>
+        </w:rPr>
+      </w:pPr>
+      <w:r>
+        <w:rPr>
+          <w:rFonts w:hint="eastAsia"/>
+          <w:b w:val="0"/>
+          <w:bCs w:val="0"/>
+          <w:sz w:val="24"/>
+          <w:szCs w:val="24"/>
+          <w:u w:val="none"/>
+          <w:lang w:val="en-US" w:eastAsia="zh-CN"/>
+        </w:rPr>
+        <w:t xml:space="preserve">12 Months </w:t>
+      </w:r>
+    </w:p>
+    <w:p>
+      <w:pPr>
+        <w:jc w:val="left"/>
+        <w:rPr>
+          <w:rFonts w:hint="eastAsia"/>
+          <w:b w:val="0"/>
+          <w:bCs w:val="0"/>
+          <w:sz w:val="24"/>
+          <w:szCs w:val="24"/>
+          <w:u w:val="none"/>
+          <w:lang w:val="en-US" w:eastAsia="zh-CN"/>
+        </w:rPr>
+      </w:pPr>
+      <w:r>
+        <w:rPr>
+          <w:rFonts w:hint="eastAsia"/>
+          <w:b w:val="0"/>
+          <w:bCs w:val="0"/>
+          <w:sz w:val="24"/>
+          <w:szCs w:val="24"/>
+          <w:u w:val="none"/>
+          <w:lang w:val="en-US" w:eastAsia="zh-CN"/>
+        </w:rPr>
+        <w:drawing>
+          <wp:inline distT="0" distB="0" distL="114300" distR="114300">
+            <wp:extent cx="2472690" cy="2857500"/>
+            <wp:effectExtent l="0" t="0" r="3810" b="0"/>
+            <wp:docPr id="11" name="Picture 11" descr="12R"/>
+            <wp:cNvGraphicFramePr>
+              <a:graphicFrameLocks xmlns:a="http://schemas.openxmlformats.org/drawingml/2006/main" noChangeAspect="1"/>
+            </wp:cNvGraphicFramePr>
+            <a:graphic xmlns:a="http://schemas.openxmlformats.org/drawingml/2006/main">
+              <a:graphicData uri="http://schemas.openxmlformats.org/drawingml/2006/picture">
+                <pic:pic xmlns:pic="http://schemas.openxmlformats.org/drawingml/2006/picture">
+                  <pic:nvPicPr>
+                    <pic:cNvPr id="11" name="Picture 11" descr="12R"/>
+                    <pic:cNvPicPr>
+                      <a:picLocks noChangeAspect="1"/>
+                    </pic:cNvPicPr>
+                  </pic:nvPicPr>
+                  <pic:blipFill>
+                    <a:blip r:embed="rId13"/>
+                    <a:stretch>
+                      <a:fillRect/>
+                    </a:stretch>
+                  </pic:blipFill>
+                  <pic:spPr>
+                    <a:xfrm>
+                      <a:off x="0" y="0"/>
+                      <a:ext cx="2472690" cy="2857500"/>
+                    </a:xfrm>
+                    <a:prstGeom prst="rect">
+                      <a:avLst/>
+                    </a:prstGeom>
+                  </pic:spPr>
+                </pic:pic>
+              </a:graphicData>
+            </a:graphic>
+          </wp:inline>
+        </w:drawing>
+      </w:r>
+      <w:r>
+        <w:rPr>
+          <w:rFonts w:hint="eastAsia"/>
+          <w:b w:val="0"/>
+          <w:bCs w:val="0"/>
+          <w:sz w:val="24"/>
+          <w:szCs w:val="24"/>
+          <w:u w:val="none"/>
+          <w:lang w:val="en-US" w:eastAsia="zh-CN"/>
+        </w:rPr>
+        <w:drawing>
+          <wp:inline distT="0" distB="0" distL="114300" distR="114300">
+            <wp:extent cx="2729865" cy="2837815"/>
+            <wp:effectExtent l="0" t="0" r="13335" b="635"/>
+            <wp:docPr id="10" name="Picture 10" descr="12M"/>
+            <wp:cNvGraphicFramePr>
+              <a:graphicFrameLocks xmlns:a="http://schemas.openxmlformats.org/drawingml/2006/main" noChangeAspect="1"/>
+            </wp:cNvGraphicFramePr>
+            <a:graphic xmlns:a="http://schemas.openxmlformats.org/drawingml/2006/main">
+              <a:graphicData uri="http://schemas.openxmlformats.org/drawingml/2006/picture">
+                <pic:pic xmlns:pic="http://schemas.openxmlformats.org/drawingml/2006/picture">
+                  <pic:nvPicPr>
+                    <pic:cNvPr id="10" name="Picture 10" descr="12M"/>
+                    <pic:cNvPicPr>
+                      <a:picLocks noChangeAspect="1"/>
+                    </pic:cNvPicPr>
+                  </pic:nvPicPr>
+                  <pic:blipFill>
+                    <a:blip r:embed="rId14"/>
+                    <a:stretch>
+                      <a:fillRect/>
+                    </a:stretch>
+                  </pic:blipFill>
+                  <pic:spPr>
+                    <a:xfrm>
+                      <a:off x="0" y="0"/>
+                      <a:ext cx="2729865" cy="2837815"/>
+                    </a:xfrm>
+                    <a:prstGeom prst="rect">
+                      <a:avLst/>
+                    </a:prstGeom>
+                  </pic:spPr>
+                </pic:pic>
+              </a:graphicData>
+            </a:graphic>
+          </wp:inline>
+        </w:drawing>
+      </w:r>
+    </w:p>
+    <w:p>
+      <w:pPr>
+        <w:jc w:val="left"/>
+        <w:rPr>
+          <w:rFonts w:hint="eastAsia"/>
+          <w:b w:val="0"/>
+          <w:bCs w:val="0"/>
+          <w:sz w:val="24"/>
+          <w:szCs w:val="24"/>
+          <w:u w:val="none"/>
+          <w:lang w:val="en-US" w:eastAsia="zh-CN"/>
+        </w:rPr>
+      </w:pPr>
+    </w:p>
+    <w:p>
+      <w:pPr>
+        <w:jc w:val="left"/>
+        <w:rPr>
+          <w:rFonts w:hint="eastAsia"/>
+          <w:b w:val="0"/>
+          <w:bCs w:val="0"/>
+          <w:sz w:val="24"/>
+          <w:szCs w:val="24"/>
+          <w:u w:val="none"/>
+          <w:lang w:val="en-US" w:eastAsia="zh-CN"/>
+        </w:rPr>
+      </w:pPr>
+      <w:r>
+        <w:rPr>
+          <w:rFonts w:hint="eastAsia"/>
+          <w:b w:val="0"/>
+          <w:bCs w:val="0"/>
+          <w:sz w:val="24"/>
+          <w:szCs w:val="24"/>
+          <w:u w:val="none"/>
+          <w:lang w:val="en-US" w:eastAsia="zh-CN"/>
+        </w:rPr>
+        <w:t xml:space="preserve">24 months </w:t>
+      </w:r>
+    </w:p>
+    <w:p>
+      <w:pPr>
+        <w:jc w:val="left"/>
+        <w:rPr>
+          <w:rFonts w:hint="eastAsia"/>
+          <w:b w:val="0"/>
+          <w:bCs w:val="0"/>
+          <w:sz w:val="24"/>
+          <w:szCs w:val="24"/>
+          <w:u w:val="none"/>
+          <w:lang w:val="en-US" w:eastAsia="zh-CN"/>
+        </w:rPr>
+      </w:pPr>
+      <w:r>
+        <w:rPr>
+          <w:rFonts w:hint="eastAsia"/>
+          <w:b w:val="0"/>
+          <w:bCs w:val="0"/>
+          <w:sz w:val="24"/>
+          <w:szCs w:val="24"/>
+          <w:u w:val="none"/>
+          <w:lang w:val="en-US" w:eastAsia="zh-CN"/>
+        </w:rPr>
+        <w:drawing>
+          <wp:inline distT="0" distB="0" distL="114300" distR="114300">
+            <wp:extent cx="2517775" cy="2894330"/>
+            <wp:effectExtent l="0" t="0" r="15875" b="1270"/>
+            <wp:docPr id="12" name="Picture 12" descr="24R"/>
+            <wp:cNvGraphicFramePr>
+              <a:graphicFrameLocks xmlns:a="http://schemas.openxmlformats.org/drawingml/2006/main" noChangeAspect="1"/>
+            </wp:cNvGraphicFramePr>
+            <a:graphic xmlns:a="http://schemas.openxmlformats.org/drawingml/2006/main">
+              <a:graphicData uri="http://schemas.openxmlformats.org/drawingml/2006/picture">
+                <pic:pic xmlns:pic="http://schemas.openxmlformats.org/drawingml/2006/picture">
+                  <pic:nvPicPr>
+                    <pic:cNvPr id="12" name="Picture 12" descr="24R"/>
+                    <pic:cNvPicPr>
+                      <a:picLocks noChangeAspect="1"/>
+                    </pic:cNvPicPr>
+                  </pic:nvPicPr>
+                  <pic:blipFill>
+                    <a:blip r:embed="rId15"/>
+                    <a:stretch>
+                      <a:fillRect/>
+                    </a:stretch>
+                  </pic:blipFill>
+                  <pic:spPr>
+                    <a:xfrm>
+                      <a:off x="0" y="0"/>
+                      <a:ext cx="2517775" cy="2894330"/>
+                    </a:xfrm>
+                    <a:prstGeom prst="rect">
+                      <a:avLst/>
+                    </a:prstGeom>
+                  </pic:spPr>
+                </pic:pic>
+              </a:graphicData>
+            </a:graphic>
+          </wp:inline>
+        </w:drawing>
+      </w:r>
+      <w:r>
+        <w:rPr>
+          <w:rFonts w:hint="eastAsia"/>
+          <w:b w:val="0"/>
+          <w:bCs w:val="0"/>
+          <w:sz w:val="24"/>
+          <w:szCs w:val="24"/>
+          <w:u w:val="none"/>
+          <w:lang w:val="en-US" w:eastAsia="zh-CN"/>
+        </w:rPr>
+        <w:drawing>
+          <wp:inline distT="0" distB="0" distL="114300" distR="114300">
+            <wp:extent cx="2677795" cy="2811145"/>
+            <wp:effectExtent l="0" t="0" r="8255" b="8255"/>
+            <wp:docPr id="13" name="Picture 13" descr="24M"/>
+            <wp:cNvGraphicFramePr>
+              <a:graphicFrameLocks xmlns:a="http://schemas.openxmlformats.org/drawingml/2006/main" noChangeAspect="1"/>
+            </wp:cNvGraphicFramePr>
+            <a:graphic xmlns:a="http://schemas.openxmlformats.org/drawingml/2006/main">
+              <a:graphicData uri="http://schemas.openxmlformats.org/drawingml/2006/picture">
+                <pic:pic xmlns:pic="http://schemas.openxmlformats.org/drawingml/2006/picture">
+                  <pic:nvPicPr>
+                    <pic:cNvPr id="13" name="Picture 13" descr="24M"/>
+                    <pic:cNvPicPr>
+                      <a:picLocks noChangeAspect="1"/>
+                    </pic:cNvPicPr>
+                  </pic:nvPicPr>
+                  <pic:blipFill>
+                    <a:blip r:embed="rId16"/>
+                    <a:stretch>
+                      <a:fillRect/>
+                    </a:stretch>
+                  </pic:blipFill>
+                  <pic:spPr>
+                    <a:xfrm>
+                      <a:off x="0" y="0"/>
+                      <a:ext cx="2677795" cy="2811145"/>
+                    </a:xfrm>
+                    <a:prstGeom prst="rect">
+                      <a:avLst/>
+                    </a:prstGeom>
+                  </pic:spPr>
+                </pic:pic>
+              </a:graphicData>
+            </a:graphic>
+          </wp:inline>
+        </w:drawing>
+      </w:r>
+    </w:p>
     <w:sectPr>
       <w:pgSz w:w="11906" w:h="16838"/>
       <w:pgMar w:top="1440" w:right="1800" w:bottom="1440" w:left="1800" w:header="720" w:footer="720" w:gutter="0"/>
@@ -839,7 +2199,7 @@
   <w:docDefaults>
     <w:rPrDefault>
       <w:rPr>
-        <w:rFonts w:asciiTheme="minorHAnsi" w:hAnsiTheme="minorHAnsi" w:eastAsiaTheme="minorEastAsia" w:cstheme="minorBidi"/>
+        <w:rFonts w:ascii="Times New Roman" w:hAnsi="Times New Roman" w:eastAsia="SimSun" w:cs="Times New Roman"/>
       </w:rPr>
     </w:rPrDefault>
   </w:docDefaults>

</xml_diff>